<commit_message>
commit con parte del word completo, solko falta subir practicamente
</commit_message>
<xml_diff>
--- a/Tarea4/DOCS/Practica3/Practica 3 RTOS.docx
+++ b/Tarea4/DOCS/Practica3/Practica 3 RTOS.docx
@@ -67,15 +67,14 @@
       </w:r>
     </w:p>
     <w:p>
-      <w:pPr>
-        <w:pStyle w:val="Prrafodelista"/>
-        <w:numPr>
-          <w:ilvl w:val="0"/>
-          <w:numId w:val="1"/>
-        </w:numPr>
-      </w:pPr>
-      <w:r>
-        <w:t>Ejercicio 2</w:t>
+      <w:r>
+        <w:t xml:space="preserve">Se generan las 4 tareas propuestas en el ejercicio además de </w:t>
+      </w:r>
+      <w:r>
+        <w:t>la tarea</w:t>
+      </w:r>
+      <w:r>
+        <w:t xml:space="preserve"> que nos permite visualizar las estadísticas y la tarea inicializadora con las siguientes características. </w:t>
       </w:r>
     </w:p>
     <w:p>
@@ -84,10 +83,10 @@
       </w:pPr>
       <w:r>
         <w:drawing>
-          <wp:inline distT="0" distB="0" distL="0" distR="0" wp14:anchorId="3749CD99" wp14:editId="256130EA">
-            <wp:extent cx="3600953" cy="2800741"/>
+          <wp:inline distT="0" distB="0" distL="0" distR="0" wp14:anchorId="435AAB47" wp14:editId="5F2D2610">
+            <wp:extent cx="5400040" cy="4252595"/>
             <wp:effectExtent l="0" t="0" r="0" b="0"/>
-            <wp:docPr id="1" name="Imagen 1"/>
+            <wp:docPr id="3" name="Imagen 3"/>
             <wp:cNvGraphicFramePr>
               <a:graphicFrameLocks xmlns:a="http://schemas.openxmlformats.org/drawingml/2006/main" noChangeAspect="1"/>
             </wp:cNvGraphicFramePr>
@@ -107,6 +106,652 @@
                   <pic:spPr>
                     <a:xfrm>
                       <a:off x="0" y="0"/>
+                      <a:ext cx="5400040" cy="4252595"/>
+                    </a:xfrm>
+                    <a:prstGeom prst="rect">
+                      <a:avLst/>
+                    </a:prstGeom>
+                  </pic:spPr>
+                </pic:pic>
+              </a:graphicData>
+            </a:graphic>
+          </wp:inline>
+        </w:drawing>
+      </w:r>
+    </w:p>
+    <w:p>
+      <w:r>
+        <w:t xml:space="preserve">Sin embargo, las tareas 3 y 4 tienen una periodicidad de 0.5 y 2 segundos respectivamente. </w:t>
+      </w:r>
+    </w:p>
+    <w:p>
+      <w:r>
+        <w:t xml:space="preserve">Tras construir el proyecto, se obtiene el siguiente resultado, donde se puede apreciar claramente los recursos de cada tarea, el espacio ocupado y el tamaño de </w:t>
+      </w:r>
+      <w:proofErr w:type="spellStart"/>
+      <w:r>
+        <w:rPr>
+          <w:i/>
+        </w:rPr>
+        <w:t>stack</w:t>
+      </w:r>
+      <w:proofErr w:type="spellEnd"/>
+      <w:r>
+        <w:t xml:space="preserve"> libre.</w:t>
+      </w:r>
+    </w:p>
+    <w:p>
+      <w:r>
+        <w:t xml:space="preserve">Nótese que el tamaño del </w:t>
+      </w:r>
+      <w:proofErr w:type="spellStart"/>
+      <w:r>
+        <w:rPr>
+          <w:i/>
+        </w:rPr>
+        <w:t>stack</w:t>
+      </w:r>
+      <w:proofErr w:type="spellEnd"/>
+      <w:r>
+        <w:t xml:space="preserve"> especificado en la creación de la tarea consiste en un tamaño de palabras de 32 bits, pero el que se muestra en la MTL consiste en el tamaño en bytes. </w:t>
+      </w:r>
+    </w:p>
+    <w:p>
+      <w:r>
+        <w:t xml:space="preserve">Por ejemplo, el </w:t>
+      </w:r>
+      <w:proofErr w:type="spellStart"/>
+      <w:r>
+        <w:rPr>
+          <w:i/>
+        </w:rPr>
+        <w:t>stack</w:t>
+      </w:r>
+      <w:proofErr w:type="spellEnd"/>
+      <w:r>
+        <w:t xml:space="preserve"> de la tarea 2 tiene un tamaño de 1400 palabras que corresponden con 5600 bytes.</w:t>
+      </w:r>
+    </w:p>
+    <w:p>
+      <w:pPr>
+        <w:jc w:val="center"/>
+      </w:pPr>
+      <w:r>
+        <w:rPr>
+          <w:noProof/>
+          <w:lang w:eastAsia="es-ES"/>
+        </w:rPr>
+        <w:lastRenderedPageBreak/>
+        <w:drawing>
+          <wp:inline distT="0" distB="0" distL="0" distR="0" wp14:anchorId="49A6E6C7" wp14:editId="6998B7E2">
+            <wp:extent cx="5000625" cy="2952750"/>
+            <wp:effectExtent l="0" t="0" r="9525" b="0"/>
+            <wp:docPr id="2" name="Imagen 2"/>
+            <wp:cNvGraphicFramePr>
+              <a:graphicFrameLocks xmlns:a="http://schemas.openxmlformats.org/drawingml/2006/main" noChangeAspect="1"/>
+            </wp:cNvGraphicFramePr>
+            <a:graphic xmlns:a="http://schemas.openxmlformats.org/drawingml/2006/main">
+              <a:graphicData uri="http://schemas.openxmlformats.org/drawingml/2006/picture">
+                <pic:pic xmlns:pic="http://schemas.openxmlformats.org/drawingml/2006/picture">
+                  <pic:nvPicPr>
+                    <pic:cNvPr id="2" name="IMG_20220516_112138.jpg"/>
+                    <pic:cNvPicPr/>
+                  </pic:nvPicPr>
+                  <pic:blipFill rotWithShape="1">
+                    <a:blip r:embed="rId6" cstate="print">
+                      <a:extLst>
+                        <a:ext uri="{28A0092B-C50C-407E-A947-70E740481C1C}">
+                          <a14:useLocalDpi xmlns:a14="http://schemas.microsoft.com/office/drawing/2010/main" val="0"/>
+                        </a:ext>
+                      </a:extLst>
+                    </a:blip>
+                    <a:srcRect l="882" t="14581" r="6516" b="12512"/>
+                    <a:stretch/>
+                  </pic:blipFill>
+                  <pic:spPr bwMode="auto">
+                    <a:xfrm>
+                      <a:off x="0" y="0"/>
+                      <a:ext cx="5000625" cy="2952750"/>
+                    </a:xfrm>
+                    <a:prstGeom prst="rect">
+                      <a:avLst/>
+                    </a:prstGeom>
+                    <a:ln>
+                      <a:noFill/>
+                    </a:ln>
+                    <a:extLst>
+                      <a:ext uri="{53640926-AAD7-44D8-BBD7-CCE9431645EC}">
+                        <a14:shadowObscured xmlns:a14="http://schemas.microsoft.com/office/drawing/2010/main"/>
+                      </a:ext>
+                    </a:extLst>
+                  </pic:spPr>
+                </pic:pic>
+              </a:graphicData>
+            </a:graphic>
+          </wp:inline>
+        </w:drawing>
+      </w:r>
+    </w:p>
+    <w:p>
+      <w:r>
+        <w:t xml:space="preserve">Se observa también el uso del servicio </w:t>
+      </w:r>
+      <w:proofErr w:type="spellStart"/>
+      <w:r>
+        <w:rPr>
+          <w:b/>
+          <w:i/>
+        </w:rPr>
+        <w:t>OSTaskDel</w:t>
+      </w:r>
+      <w:proofErr w:type="spellEnd"/>
+      <w:r>
+        <w:rPr>
+          <w:b/>
+          <w:i/>
+        </w:rPr>
+        <w:t>(OS_PRIO_SELF)</w:t>
+      </w:r>
+      <w:r>
+        <w:rPr>
+          <w:b/>
+        </w:rPr>
+        <w:t xml:space="preserve"> </w:t>
+      </w:r>
+      <w:r>
+        <w:t xml:space="preserve">para terminar la ejecución de la tarea creadora puesto que una vez ha cumplido su propósito (inicializar el resto de tareas y habilitar las estadísticas) no es necesario que siga ejecutándose. </w:t>
+      </w:r>
+    </w:p>
+    <w:p>
+      <w:pPr>
+        <w:pStyle w:val="Prrafodelista"/>
+        <w:numPr>
+          <w:ilvl w:val="0"/>
+          <w:numId w:val="1"/>
+        </w:numPr>
+      </w:pPr>
+      <w:r>
+        <w:t>Ejercicio 2</w:t>
+      </w:r>
+    </w:p>
+    <w:p>
+      <w:r>
+        <w:t xml:space="preserve">Se configuran las tareas 1 y 2 para obtener el tiempo en </w:t>
+      </w:r>
+      <w:proofErr w:type="spellStart"/>
+      <w:r>
+        <w:rPr>
+          <w:i/>
+        </w:rPr>
+        <w:t>ticks</w:t>
+      </w:r>
+      <w:proofErr w:type="spellEnd"/>
+      <w:r>
+        <w:t xml:space="preserve"> que requiere cada tarea para su ejecución. Si observamos los resultados:</w:t>
+      </w:r>
+    </w:p>
+    <w:p>
+      <w:pPr>
+        <w:pStyle w:val="Prrafodelista"/>
+        <w:jc w:val="center"/>
+      </w:pPr>
+      <w:r>
+        <w:drawing>
+          <wp:inline distT="0" distB="0" distL="0" distR="0" wp14:anchorId="456D83A8" wp14:editId="15609362">
+            <wp:extent cx="4191585" cy="714475"/>
+            <wp:effectExtent l="0" t="0" r="0" b="9525"/>
+            <wp:docPr id="4" name="Imagen 4"/>
+            <wp:cNvGraphicFramePr>
+              <a:graphicFrameLocks xmlns:a="http://schemas.openxmlformats.org/drawingml/2006/main" noChangeAspect="1"/>
+            </wp:cNvGraphicFramePr>
+            <a:graphic xmlns:a="http://schemas.openxmlformats.org/drawingml/2006/main">
+              <a:graphicData uri="http://schemas.openxmlformats.org/drawingml/2006/picture">
+                <pic:pic xmlns:pic="http://schemas.openxmlformats.org/drawingml/2006/picture">
+                  <pic:nvPicPr>
+                    <pic:cNvPr id="1" name=""/>
+                    <pic:cNvPicPr/>
+                  </pic:nvPicPr>
+                  <pic:blipFill>
+                    <a:blip r:embed="rId7"/>
+                    <a:stretch>
+                      <a:fillRect/>
+                    </a:stretch>
+                  </pic:blipFill>
+                  <pic:spPr>
+                    <a:xfrm>
+                      <a:off x="0" y="0"/>
+                      <a:ext cx="4191585" cy="714475"/>
+                    </a:xfrm>
+                    <a:prstGeom prst="rect">
+                      <a:avLst/>
+                    </a:prstGeom>
+                  </pic:spPr>
+                </pic:pic>
+              </a:graphicData>
+            </a:graphic>
+          </wp:inline>
+        </w:drawing>
+      </w:r>
+    </w:p>
+    <w:p>
+      <w:pPr>
+        <w:pStyle w:val="Prrafodelista"/>
+        <w:jc w:val="center"/>
+      </w:pPr>
+      <w:r>
+        <w:drawing>
+          <wp:inline distT="0" distB="0" distL="0" distR="0" wp14:anchorId="690EAB59" wp14:editId="14021616">
+            <wp:extent cx="4143375" cy="838200"/>
+            <wp:effectExtent l="0" t="0" r="9525" b="0"/>
+            <wp:docPr id="5" name="Imagen 5"/>
+            <wp:cNvGraphicFramePr>
+              <a:graphicFrameLocks xmlns:a="http://schemas.openxmlformats.org/drawingml/2006/main" noChangeAspect="1"/>
+            </wp:cNvGraphicFramePr>
+            <a:graphic xmlns:a="http://schemas.openxmlformats.org/drawingml/2006/main">
+              <a:graphicData uri="http://schemas.openxmlformats.org/drawingml/2006/picture">
+                <pic:pic xmlns:pic="http://schemas.openxmlformats.org/drawingml/2006/picture">
+                  <pic:nvPicPr>
+                    <pic:cNvPr id="1" name=""/>
+                    <pic:cNvPicPr/>
+                  </pic:nvPicPr>
+                  <pic:blipFill>
+                    <a:blip r:embed="rId8"/>
+                    <a:stretch>
+                      <a:fillRect/>
+                    </a:stretch>
+                  </pic:blipFill>
+                  <pic:spPr>
+                    <a:xfrm>
+                      <a:off x="0" y="0"/>
+                      <a:ext cx="4143953" cy="838317"/>
+                    </a:xfrm>
+                    <a:prstGeom prst="rect">
+                      <a:avLst/>
+                    </a:prstGeom>
+                  </pic:spPr>
+                </pic:pic>
+              </a:graphicData>
+            </a:graphic>
+          </wp:inline>
+        </w:drawing>
+      </w:r>
+    </w:p>
+    <w:p>
+      <w:r>
+        <w:t xml:space="preserve">Se observa que la tarea 2 requiere de mucho más tiempo para ejecutarse. Esto es así dado que la tarea 2 tiene una variable </w:t>
+      </w:r>
+      <w:proofErr w:type="spellStart"/>
+      <w:r>
+        <w:rPr>
+          <w:i/>
+        </w:rPr>
+        <w:t>dummy</w:t>
+      </w:r>
+      <w:proofErr w:type="spellEnd"/>
+      <w:r>
+        <w:t xml:space="preserve"> de mayor tamaño que la tarea 1 i por lo tanto el bucle </w:t>
+      </w:r>
+      <w:proofErr w:type="spellStart"/>
+      <w:r>
+        <w:rPr>
+          <w:i/>
+        </w:rPr>
+        <w:t>for</w:t>
+      </w:r>
+      <w:proofErr w:type="spellEnd"/>
+      <w:r>
+        <w:t xml:space="preserve"> no requiere tanto coste computacional. Para hacer una comparación en segundos es necesario saber que el reloj del sistema está configurado con una frecuencia de 1000 </w:t>
+      </w:r>
+      <w:proofErr w:type="spellStart"/>
+      <w:r>
+        <w:rPr>
+          <w:i/>
+        </w:rPr>
+        <w:t>ticks</w:t>
+      </w:r>
+      <w:proofErr w:type="spellEnd"/>
+      <w:r>
+        <w:t>/s por lo que se puede estimar que la tarea 2 tarda aproximadamente 2s en ejecutarse mientras que la tarea 1 solo 100ms.</w:t>
+      </w:r>
+    </w:p>
+    <w:p>
+      <w:r>
+        <w:t>Esto también podemos visualizarlo en el consumo de la pila de cada tarea (siguiente figura) donde la tarea 2 consume alrededor de 5184 bytes, prácticamente toda su pila, la tarea 1 consume 3680 bytes.</w:t>
+      </w:r>
+    </w:p>
+    <w:p>
+      <w:pPr>
+        <w:pStyle w:val="Prrafodelista"/>
+        <w:jc w:val="center"/>
+      </w:pPr>
+      <w:r>
+        <w:rPr>
+          <w:noProof/>
+          <w:lang w:eastAsia="es-ES"/>
+        </w:rPr>
+        <w:lastRenderedPageBreak/>
+        <mc:AlternateContent>
+          <mc:Choice Requires="wps">
+            <w:drawing>
+              <wp:anchor distT="0" distB="0" distL="114300" distR="114300" simplePos="0" relativeHeight="251659264" behindDoc="0" locked="0" layoutInCell="1" allowOverlap="1" wp14:anchorId="4CCA0198" wp14:editId="5915C706">
+                <wp:simplePos x="0" y="0"/>
+                <wp:positionH relativeFrom="column">
+                  <wp:posOffset>2234565</wp:posOffset>
+                </wp:positionH>
+                <wp:positionV relativeFrom="paragraph">
+                  <wp:posOffset>188595</wp:posOffset>
+                </wp:positionV>
+                <wp:extent cx="2581275" cy="38100"/>
+                <wp:effectExtent l="0" t="0" r="28575" b="19050"/>
+                <wp:wrapNone/>
+                <wp:docPr id="7" name="Conector recto 7"/>
+                <wp:cNvGraphicFramePr/>
+                <a:graphic xmlns:a="http://schemas.openxmlformats.org/drawingml/2006/main">
+                  <a:graphicData uri="http://schemas.microsoft.com/office/word/2010/wordprocessingShape">
+                    <wps:wsp>
+                      <wps:cNvCnPr/>
+                      <wps:spPr>
+                        <a:xfrm flipV="1">
+                          <a:off x="0" y="0"/>
+                          <a:ext cx="2581275" cy="38100"/>
+                        </a:xfrm>
+                        <a:prstGeom prst="line">
+                          <a:avLst/>
+                        </a:prstGeom>
+                        <a:ln w="19050">
+                          <a:solidFill>
+                            <a:srgbClr val="FF0000"/>
+                          </a:solidFill>
+                        </a:ln>
+                      </wps:spPr>
+                      <wps:style>
+                        <a:lnRef idx="1">
+                          <a:schemeClr val="accent1"/>
+                        </a:lnRef>
+                        <a:fillRef idx="0">
+                          <a:schemeClr val="accent1"/>
+                        </a:fillRef>
+                        <a:effectRef idx="0">
+                          <a:schemeClr val="accent1"/>
+                        </a:effectRef>
+                        <a:fontRef idx="minor">
+                          <a:schemeClr val="tx1"/>
+                        </a:fontRef>
+                      </wps:style>
+                      <wps:bodyPr/>
+                    </wps:wsp>
+                  </a:graphicData>
+                </a:graphic>
+                <wp14:sizeRelH relativeFrom="margin">
+                  <wp14:pctWidth>0</wp14:pctWidth>
+                </wp14:sizeRelH>
+                <wp14:sizeRelV relativeFrom="margin">
+                  <wp14:pctHeight>0</wp14:pctHeight>
+                </wp14:sizeRelV>
+              </wp:anchor>
+            </w:drawing>
+          </mc:Choice>
+          <mc:Fallback>
+            <w:pict>
+              <v:line w14:anchorId="60826306" id="Conector recto 7" o:spid="_x0000_s1026" style="position:absolute;flip:y;z-index:251659264;visibility:visible;mso-wrap-style:square;mso-width-percent:0;mso-height-percent:0;mso-wrap-distance-left:9pt;mso-wrap-distance-top:0;mso-wrap-distance-right:9pt;mso-wrap-distance-bottom:0;mso-position-horizontal:absolute;mso-position-horizontal-relative:text;mso-position-vertical:absolute;mso-position-vertical-relative:text;mso-width-percent:0;mso-height-percent:0;mso-width-relative:margin;mso-height-relative:margin" from="175.95pt,14.85pt" to="379.2pt,17.85pt" o:gfxdata="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" strokecolor="red" strokeweight="1.5pt">
+                <v:stroke joinstyle="miter"/>
+              </v:line>
+            </w:pict>
+          </mc:Fallback>
+        </mc:AlternateContent>
+      </w:r>
+      <w:r>
+        <w:rPr>
+          <w:noProof/>
+          <w:lang w:eastAsia="es-ES"/>
+        </w:rPr>
+        <mc:AlternateContent>
+          <mc:Choice Requires="wps">
+            <w:drawing>
+              <wp:anchor distT="0" distB="0" distL="114300" distR="114300" simplePos="0" relativeHeight="251661312" behindDoc="0" locked="0" layoutInCell="1" allowOverlap="1" wp14:anchorId="32E717D6" wp14:editId="34C777C0">
+                <wp:simplePos x="0" y="0"/>
+                <wp:positionH relativeFrom="column">
+                  <wp:posOffset>2177415</wp:posOffset>
+                </wp:positionH>
+                <wp:positionV relativeFrom="paragraph">
+                  <wp:posOffset>645795</wp:posOffset>
+                </wp:positionV>
+                <wp:extent cx="2638425" cy="19050"/>
+                <wp:effectExtent l="0" t="0" r="28575" b="19050"/>
+                <wp:wrapNone/>
+                <wp:docPr id="8" name="Conector recto 8"/>
+                <wp:cNvGraphicFramePr/>
+                <a:graphic xmlns:a="http://schemas.openxmlformats.org/drawingml/2006/main">
+                  <a:graphicData uri="http://schemas.microsoft.com/office/word/2010/wordprocessingShape">
+                    <wps:wsp>
+                      <wps:cNvCnPr/>
+                      <wps:spPr>
+                        <a:xfrm flipV="1">
+                          <a:off x="0" y="0"/>
+                          <a:ext cx="2638425" cy="19050"/>
+                        </a:xfrm>
+                        <a:prstGeom prst="line">
+                          <a:avLst/>
+                        </a:prstGeom>
+                        <a:ln w="19050">
+                          <a:solidFill>
+                            <a:srgbClr val="FF0000"/>
+                          </a:solidFill>
+                        </a:ln>
+                      </wps:spPr>
+                      <wps:style>
+                        <a:lnRef idx="1">
+                          <a:schemeClr val="accent1"/>
+                        </a:lnRef>
+                        <a:fillRef idx="0">
+                          <a:schemeClr val="accent1"/>
+                        </a:fillRef>
+                        <a:effectRef idx="0">
+                          <a:schemeClr val="accent1"/>
+                        </a:effectRef>
+                        <a:fontRef idx="minor">
+                          <a:schemeClr val="tx1"/>
+                        </a:fontRef>
+                      </wps:style>
+                      <wps:bodyPr/>
+                    </wps:wsp>
+                  </a:graphicData>
+                </a:graphic>
+                <wp14:sizeRelH relativeFrom="margin">
+                  <wp14:pctWidth>0</wp14:pctWidth>
+                </wp14:sizeRelH>
+                <wp14:sizeRelV relativeFrom="margin">
+                  <wp14:pctHeight>0</wp14:pctHeight>
+                </wp14:sizeRelV>
+              </wp:anchor>
+            </w:drawing>
+          </mc:Choice>
+          <mc:Fallback>
+            <w:pict>
+              <v:line w14:anchorId="2E928B93" id="Conector recto 8" o:spid="_x0000_s1026" style="position:absolute;flip:y;z-index:251661312;visibility:visible;mso-wrap-style:square;mso-width-percent:0;mso-height-percent:0;mso-wrap-distance-left:9pt;mso-wrap-distance-top:0;mso-wrap-distance-right:9pt;mso-wrap-distance-bottom:0;mso-position-horizontal:absolute;mso-position-horizontal-relative:text;mso-position-vertical:absolute;mso-position-vertical-relative:text;mso-width-percent:0;mso-height-percent:0;mso-width-relative:margin;mso-height-relative:margin" from="171.45pt,50.85pt" to="379.2pt,52.35pt" o:gfxdata="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" strokecolor="red" strokeweight="1.5pt">
+                <v:stroke joinstyle="miter"/>
+              </v:line>
+            </w:pict>
+          </mc:Fallback>
+        </mc:AlternateContent>
+      </w:r>
+      <w:r>
+        <w:rPr>
+          <w:noProof/>
+          <w:lang w:eastAsia="es-ES"/>
+        </w:rPr>
+        <w:drawing>
+          <wp:inline distT="0" distB="0" distL="0" distR="0" wp14:anchorId="002FB090" wp14:editId="1FADE4E4">
+            <wp:extent cx="3857625" cy="1052080"/>
+            <wp:effectExtent l="0" t="0" r="0" b="0"/>
+            <wp:docPr id="6" name="Imagen 6"/>
+            <wp:cNvGraphicFramePr>
+              <a:graphicFrameLocks xmlns:a="http://schemas.openxmlformats.org/drawingml/2006/main" noChangeAspect="1"/>
+            </wp:cNvGraphicFramePr>
+            <a:graphic xmlns:a="http://schemas.openxmlformats.org/drawingml/2006/main">
+              <a:graphicData uri="http://schemas.openxmlformats.org/drawingml/2006/picture">
+                <pic:pic xmlns:pic="http://schemas.openxmlformats.org/drawingml/2006/picture">
+                  <pic:nvPicPr>
+                    <pic:cNvPr id="2" name="IMG_20220516_112138.jpg"/>
+                    <pic:cNvPicPr/>
+                  </pic:nvPicPr>
+                  <pic:blipFill rotWithShape="1">
+                    <a:blip r:embed="rId9" cstate="print">
+                      <a:extLst>
+                        <a:ext uri="{28A0092B-C50C-407E-A947-70E740481C1C}">
+                          <a14:useLocalDpi xmlns:a14="http://schemas.microsoft.com/office/drawing/2010/main" val="0"/>
+                        </a:ext>
+                      </a:extLst>
+                    </a:blip>
+                    <a:srcRect l="40744" t="34101" r="16570" b="50377"/>
+                    <a:stretch/>
+                  </pic:blipFill>
+                  <pic:spPr bwMode="auto">
+                    <a:xfrm>
+                      <a:off x="0" y="0"/>
+                      <a:ext cx="3860156" cy="1052770"/>
+                    </a:xfrm>
+                    <a:prstGeom prst="rect">
+                      <a:avLst/>
+                    </a:prstGeom>
+                    <a:ln>
+                      <a:noFill/>
+                    </a:ln>
+                    <a:extLst>
+                      <a:ext uri="{53640926-AAD7-44D8-BBD7-CCE9431645EC}">
+                        <a14:shadowObscured xmlns:a14="http://schemas.microsoft.com/office/drawing/2010/main"/>
+                      </a:ext>
+                    </a:extLst>
+                  </pic:spPr>
+                </pic:pic>
+              </a:graphicData>
+            </a:graphic>
+          </wp:inline>
+        </w:drawing>
+      </w:r>
+    </w:p>
+    <w:p>
+      <w:r>
+        <w:t xml:space="preserve">Aunque la tarea 2 consume prácticamente todo su recurso, se comprueba que </w:t>
+      </w:r>
+      <w:proofErr w:type="spellStart"/>
+      <w:r>
+        <w:t>uCOSII</w:t>
+      </w:r>
+      <w:proofErr w:type="spellEnd"/>
+      <w:r>
+        <w:t xml:space="preserve"> no se queda colgado y sigue funcionando correctamente dado que no se llega a consumir la pila.</w:t>
+      </w:r>
+    </w:p>
+    <w:p>
+      <w:pPr>
+        <w:pStyle w:val="Prrafodelista"/>
+        <w:numPr>
+          <w:ilvl w:val="0"/>
+          <w:numId w:val="1"/>
+        </w:numPr>
+      </w:pPr>
+      <w:r>
+        <w:t>Ejercicio 3</w:t>
+      </w:r>
+    </w:p>
+    <w:p>
+      <w:r>
+        <w:t>a)</w:t>
+      </w:r>
+    </w:p>
+    <w:p>
+      <w:r>
+        <w:t>Nos permite saber el tiempo de ejecución en el que se encuentra todo el sistema operativo</w:t>
+      </w:r>
+    </w:p>
+    <w:p>
+      <w:r>
+        <w:t>b)</w:t>
+      </w:r>
+    </w:p>
+    <w:p>
+      <w:pPr>
+        <w:rPr>
+          <w:u w:val="single"/>
+        </w:rPr>
+      </w:pPr>
+      <w:r>
+        <w:t>Tal y como se explica en el ejercicio anterior, el tamaño de pila y su uso son coherentes con lo especificado en el código</w:t>
+      </w:r>
+      <w:r>
+        <w:t xml:space="preserve"> y también los tiempos obtenidos</w:t>
+      </w:r>
+      <w:r>
+        <w:t>.</w:t>
+      </w:r>
+      <w:r>
+        <w:t xml:space="preserve"> </w:t>
+      </w:r>
+    </w:p>
+    <w:p>
+      <w:pPr>
+        <w:pStyle w:val="Prrafodelista"/>
+        <w:numPr>
+          <w:ilvl w:val="0"/>
+          <w:numId w:val="1"/>
+        </w:numPr>
+      </w:pPr>
+      <w:r>
+        <w:t>Ejercicio 4</w:t>
+      </w:r>
+    </w:p>
+    <w:p>
+      <w:pPr>
+        <w:rPr>
+          <w:noProof/>
+          <w:lang w:eastAsia="es-ES"/>
+        </w:rPr>
+      </w:pPr>
+      <w:r>
+        <w:t>a)</w:t>
+      </w:r>
+      <w:r>
+        <w:rPr>
+          <w:noProof/>
+          <w:lang w:eastAsia="es-ES"/>
+        </w:rPr>
+        <w:t xml:space="preserve"> </w:t>
+      </w:r>
+    </w:p>
+    <w:p>
+      <w:pPr>
+        <w:jc w:val="center"/>
+      </w:pPr>
+      <w:r>
+        <w:rPr>
+          <w:noProof/>
+          <w:lang w:eastAsia="es-ES"/>
+        </w:rPr>
+        <w:drawing>
+          <wp:inline distT="0" distB="0" distL="0" distR="0" wp14:anchorId="1FFF02EE" wp14:editId="1520165E">
+            <wp:extent cx="3600953" cy="2800741"/>
+            <wp:effectExtent l="0" t="0" r="0" b="0"/>
+            <wp:docPr id="1" name="Imagen 1"/>
+            <wp:cNvGraphicFramePr>
+              <a:graphicFrameLocks xmlns:a="http://schemas.openxmlformats.org/drawingml/2006/main" noChangeAspect="1"/>
+            </wp:cNvGraphicFramePr>
+            <a:graphic xmlns:a="http://schemas.openxmlformats.org/drawingml/2006/main">
+              <a:graphicData uri="http://schemas.openxmlformats.org/drawingml/2006/picture">
+                <pic:pic xmlns:pic="http://schemas.openxmlformats.org/drawingml/2006/picture">
+                  <pic:nvPicPr>
+                    <pic:cNvPr id="1" name=""/>
+                    <pic:cNvPicPr/>
+                  </pic:nvPicPr>
+                  <pic:blipFill>
+                    <a:blip r:embed="rId10"/>
+                    <a:stretch>
+                      <a:fillRect/>
+                    </a:stretch>
+                  </pic:blipFill>
+                  <pic:spPr>
+                    <a:xfrm>
+                      <a:off x="0" y="0"/>
                       <a:ext cx="3600953" cy="2800741"/>
                     </a:xfrm>
                     <a:prstGeom prst="rect">
@@ -121,6 +766,151 @@
       </w:r>
     </w:p>
     <w:p>
+      <w:r>
+        <w:t xml:space="preserve">Sin embargo, utilizando las funciones </w:t>
+      </w:r>
+      <w:proofErr w:type="spellStart"/>
+      <w:r>
+        <w:rPr>
+          <w:i/>
+        </w:rPr>
+        <w:t>hook</w:t>
+      </w:r>
+      <w:proofErr w:type="spellEnd"/>
+      <w:r>
+        <w:t xml:space="preserve"> para completar las estadísticas temporales de cada tarea. Se observa que los tiempos no corresponden con lo obtenido dentro de cada tarea y esto puede deberse a que la tarea que muestra las estadísticas se ejecuta cada segundo dándonos un </w:t>
+      </w:r>
+      <w:proofErr w:type="spellStart"/>
+      <w:r>
+        <w:rPr>
+          <w:i/>
+        </w:rPr>
+        <w:t>frame</w:t>
+      </w:r>
+      <w:proofErr w:type="spellEnd"/>
+      <w:r>
+        <w:t xml:space="preserve"> del estado en ese momento. Por otro lado, la cuenta de llamada de cada tarea parece funcionar correctamente.</w:t>
+      </w:r>
+    </w:p>
+    <w:p>
+      <w:r>
+        <w:t>c)</w:t>
+      </w:r>
+    </w:p>
+    <w:p>
+      <w:r>
+        <w:t xml:space="preserve">Se comprueba que no es necesario llamar a la función puesto que el </w:t>
+      </w:r>
+      <w:proofErr w:type="spellStart"/>
+      <w:r>
+        <w:t>sheduler</w:t>
+      </w:r>
+      <w:proofErr w:type="spellEnd"/>
+      <w:r>
+        <w:t xml:space="preserve"> lo hacer periódicamente cada segundo.</w:t>
+      </w:r>
+    </w:p>
+    <w:p>
+      <w:r>
+        <w:rPr>
+          <w:noProof/>
+          <w:lang w:eastAsia="es-ES"/>
+        </w:rPr>
+        <w:lastRenderedPageBreak/>
+        <w:drawing>
+          <wp:inline distT="0" distB="0" distL="0" distR="0" wp14:anchorId="56AB0A4C" wp14:editId="259090B3">
+            <wp:extent cx="5400040" cy="4050030"/>
+            <wp:effectExtent l="0" t="0" r="0" b="7620"/>
+            <wp:docPr id="9" name="Imagen 9"/>
+            <wp:cNvGraphicFramePr>
+              <a:graphicFrameLocks xmlns:a="http://schemas.openxmlformats.org/drawingml/2006/main" noChangeAspect="1"/>
+            </wp:cNvGraphicFramePr>
+            <a:graphic xmlns:a="http://schemas.openxmlformats.org/drawingml/2006/main">
+              <a:graphicData uri="http://schemas.openxmlformats.org/drawingml/2006/picture">
+                <pic:pic xmlns:pic="http://schemas.openxmlformats.org/drawingml/2006/picture">
+                  <pic:nvPicPr>
+                    <pic:cNvPr id="9" name="IMG_20220516_130659.jpg"/>
+                    <pic:cNvPicPr/>
+                  </pic:nvPicPr>
+                  <pic:blipFill>
+                    <a:blip r:embed="rId11" cstate="print">
+                      <a:extLst>
+                        <a:ext uri="{28A0092B-C50C-407E-A947-70E740481C1C}">
+                          <a14:useLocalDpi xmlns:a14="http://schemas.microsoft.com/office/drawing/2010/main" val="0"/>
+                        </a:ext>
+                      </a:extLst>
+                    </a:blip>
+                    <a:stretch>
+                      <a:fillRect/>
+                    </a:stretch>
+                  </pic:blipFill>
+                  <pic:spPr>
+                    <a:xfrm>
+                      <a:off x="0" y="0"/>
+                      <a:ext cx="5400040" cy="4050030"/>
+                    </a:xfrm>
+                    <a:prstGeom prst="rect">
+                      <a:avLst/>
+                    </a:prstGeom>
+                  </pic:spPr>
+                </pic:pic>
+              </a:graphicData>
+            </a:graphic>
+          </wp:inline>
+        </w:drawing>
+      </w:r>
+    </w:p>
+    <w:p>
+      <w:r>
+        <w:rPr>
+          <w:noProof/>
+          <w:lang w:eastAsia="es-ES"/>
+        </w:rPr>
+        <w:drawing>
+          <wp:inline distT="0" distB="0" distL="0" distR="0" wp14:anchorId="6353DE23" wp14:editId="5A6489AE">
+            <wp:extent cx="5400040" cy="4050030"/>
+            <wp:effectExtent l="0" t="0" r="0" b="7620"/>
+            <wp:docPr id="10" name="Imagen 10"/>
+            <wp:cNvGraphicFramePr>
+              <a:graphicFrameLocks xmlns:a="http://schemas.openxmlformats.org/drawingml/2006/main" noChangeAspect="1"/>
+            </wp:cNvGraphicFramePr>
+            <a:graphic xmlns:a="http://schemas.openxmlformats.org/drawingml/2006/main">
+              <a:graphicData uri="http://schemas.openxmlformats.org/drawingml/2006/picture">
+                <pic:pic xmlns:pic="http://schemas.openxmlformats.org/drawingml/2006/picture">
+                  <pic:nvPicPr>
+                    <pic:cNvPr id="10" name="IMG_20220516_130851.jpg"/>
+                    <pic:cNvPicPr/>
+                  </pic:nvPicPr>
+                  <pic:blipFill>
+                    <a:blip r:embed="rId12" cstate="print">
+                      <a:extLst>
+                        <a:ext uri="{28A0092B-C50C-407E-A947-70E740481C1C}">
+                          <a14:useLocalDpi xmlns:a14="http://schemas.microsoft.com/office/drawing/2010/main" val="0"/>
+                        </a:ext>
+                      </a:extLst>
+                    </a:blip>
+                    <a:stretch>
+                      <a:fillRect/>
+                    </a:stretch>
+                  </pic:blipFill>
+                  <pic:spPr>
+                    <a:xfrm>
+                      <a:off x="0" y="0"/>
+                      <a:ext cx="5400040" cy="4050030"/>
+                    </a:xfrm>
+                    <a:prstGeom prst="rect">
+                      <a:avLst/>
+                    </a:prstGeom>
+                  </pic:spPr>
+                </pic:pic>
+              </a:graphicData>
+            </a:graphic>
+          </wp:inline>
+        </w:drawing>
+      </w:r>
+    </w:p>
+    <w:p/>
+    <w:p>
       <w:pPr>
         <w:pStyle w:val="Prrafodelista"/>
         <w:numPr>
@@ -129,33 +919,63 @@
         </w:numPr>
       </w:pPr>
       <w:r>
-        <w:t>Ejercicio 3</w:t>
+        <w:t>Desbordamientos</w:t>
       </w:r>
     </w:p>
     <w:p>
       <w:pPr>
         <w:pStyle w:val="Prrafodelista"/>
-        <w:numPr>
-          <w:ilvl w:val="0"/>
-          <w:numId w:val="1"/>
-        </w:numPr>
-      </w:pPr>
-      <w:r>
-        <w:t>Ejercicio 4</w:t>
-      </w:r>
-    </w:p>
-    <w:p>
-      <w:pPr>
-        <w:pStyle w:val="Prrafodelista"/>
-        <w:numPr>
-          <w:ilvl w:val="0"/>
-          <w:numId w:val="1"/>
-        </w:numPr>
-      </w:pPr>
-      <w:r>
-        <w:t>Desbordamientos</w:t>
-      </w:r>
+        <w:jc w:val="center"/>
+      </w:pPr>
       <w:bookmarkStart w:id="0" w:name="_GoBack"/>
+      <w:r>
+        <w:rPr>
+          <w:noProof/>
+          <w:lang w:eastAsia="es-ES"/>
+        </w:rPr>
+        <w:lastRenderedPageBreak/>
+        <w:drawing>
+          <wp:inline distT="0" distB="0" distL="0" distR="0" wp14:anchorId="6C9E2088" wp14:editId="1A4F3636">
+            <wp:extent cx="5400040" cy="4050030"/>
+            <wp:effectExtent l="0" t="0" r="0" b="7620"/>
+            <wp:docPr id="11" name="Imagen 11"/>
+            <wp:cNvGraphicFramePr>
+              <a:graphicFrameLocks xmlns:a="http://schemas.openxmlformats.org/drawingml/2006/main" noChangeAspect="1"/>
+            </wp:cNvGraphicFramePr>
+            <a:graphic xmlns:a="http://schemas.openxmlformats.org/drawingml/2006/main">
+              <a:graphicData uri="http://schemas.openxmlformats.org/drawingml/2006/picture">
+                <pic:pic xmlns:pic="http://schemas.openxmlformats.org/drawingml/2006/picture">
+                  <pic:nvPicPr>
+                    <pic:cNvPr id="11" name="IMG_20220516_121812.jpg"/>
+                    <pic:cNvPicPr/>
+                  </pic:nvPicPr>
+                  <pic:blipFill>
+                    <a:blip r:embed="rId13" cstate="print">
+                      <a:extLst>
+                        <a:ext uri="{28A0092B-C50C-407E-A947-70E740481C1C}">
+                          <a14:useLocalDpi xmlns:a14="http://schemas.microsoft.com/office/drawing/2010/main" val="0"/>
+                        </a:ext>
+                      </a:extLst>
+                    </a:blip>
+                    <a:stretch>
+                      <a:fillRect/>
+                    </a:stretch>
+                  </pic:blipFill>
+                  <pic:spPr>
+                    <a:xfrm>
+                      <a:off x="0" y="0"/>
+                      <a:ext cx="5400040" cy="4050030"/>
+                    </a:xfrm>
+                    <a:prstGeom prst="rect">
+                      <a:avLst/>
+                    </a:prstGeom>
+                  </pic:spPr>
+                </pic:pic>
+              </a:graphicData>
+            </a:graphic>
+          </wp:inline>
+        </w:drawing>
+      </w:r>
       <w:bookmarkEnd w:id="0"/>
     </w:p>
     <w:sectPr>

</xml_diff>

<commit_message>
commit con la entrega final
</commit_message>
<xml_diff>
--- a/Tarea4/DOCS/Practica3/Practica 3 RTOS.docx
+++ b/Tarea4/DOCS/Practica3/Practica 3 RTOS.docx
@@ -1,6 +1,6 @@
 
 <file path=word/document.xml><?xml version="1.0" encoding="utf-8"?>
-<w:document xmlns:wpc="http://schemas.microsoft.com/office/word/2010/wordprocessingCanvas" xmlns:mc="http://schemas.openxmlformats.org/markup-compatibility/2006" xmlns:o="urn:schemas-microsoft-com:office:office" xmlns:r="http://schemas.openxmlformats.org/officeDocument/2006/relationships" xmlns:m="http://schemas.openxmlformats.org/officeDocument/2006/math" xmlns:v="urn:schemas-microsoft-com:vml" xmlns:wp14="http://schemas.microsoft.com/office/word/2010/wordprocessingDrawing" xmlns:wp="http://schemas.openxmlformats.org/drawingml/2006/wordprocessingDrawing" xmlns:w10="urn:schemas-microsoft-com:office:word" xmlns:w="http://schemas.openxmlformats.org/wordprocessingml/2006/main" xmlns:w14="http://schemas.microsoft.com/office/word/2010/wordml" xmlns:w15="http://schemas.microsoft.com/office/word/2012/wordml" xmlns:wpg="http://schemas.microsoft.com/office/word/2010/wordprocessingGroup" xmlns:wpi="http://schemas.microsoft.com/office/word/2010/wordprocessingInk" xmlns:wne="http://schemas.microsoft.com/office/word/2006/wordml" xmlns:wps="http://schemas.microsoft.com/office/word/2010/wordprocessingShape" mc:Ignorable="w14 w15 wp14">
+<w:document xmlns:wpc="http://schemas.microsoft.com/office/word/2010/wordprocessingCanvas" xmlns:cx="http://schemas.microsoft.com/office/drawing/2014/chartex" xmlns:cx1="http://schemas.microsoft.com/office/drawing/2015/9/8/chartex" xmlns:cx2="http://schemas.microsoft.com/office/drawing/2015/10/21/chartex" xmlns:cx3="http://schemas.microsoft.com/office/drawing/2016/5/9/chartex" xmlns:cx4="http://schemas.microsoft.com/office/drawing/2016/5/10/chartex" xmlns:cx5="http://schemas.microsoft.com/office/drawing/2016/5/11/chartex" xmlns:cx6="http://schemas.microsoft.com/office/drawing/2016/5/12/chartex" xmlns:cx7="http://schemas.microsoft.com/office/drawing/2016/5/13/chartex" xmlns:cx8="http://schemas.microsoft.com/office/drawing/2016/5/14/chartex" xmlns:mc="http://schemas.openxmlformats.org/markup-compatibility/2006" xmlns:aink="http://schemas.microsoft.com/office/drawing/2016/ink" xmlns:am3d="http://schemas.microsoft.com/office/drawing/2017/model3d" xmlns:o="urn:schemas-microsoft-com:office:office" xmlns:oel="http://schemas.microsoft.com/office/2019/extlst" xmlns:r="http://schemas.openxmlformats.org/officeDocument/2006/relationships" xmlns:m="http://schemas.openxmlformats.org/officeDocument/2006/math" xmlns:v="urn:schemas-microsoft-com:vml" xmlns:wp14="http://schemas.microsoft.com/office/word/2010/wordprocessingDrawing" xmlns:wp="http://schemas.openxmlformats.org/drawingml/2006/wordprocessingDrawing" xmlns:w10="urn:schemas-microsoft-com:office:word" xmlns:w="http://schemas.openxmlformats.org/wordprocessingml/2006/main" xmlns:w14="http://schemas.microsoft.com/office/word/2010/wordml" xmlns:w15="http://schemas.microsoft.com/office/word/2012/wordml" xmlns:w16cex="http://schemas.microsoft.com/office/word/2018/wordml/cex" xmlns:w16cid="http://schemas.microsoft.com/office/word/2016/wordml/cid" xmlns:w16="http://schemas.microsoft.com/office/word/2018/wordml" xmlns:w16sdtdh="http://schemas.microsoft.com/office/word/2020/wordml/sdtdatahash" xmlns:w16se="http://schemas.microsoft.com/office/word/2015/wordml/symex" xmlns:wpg="http://schemas.microsoft.com/office/word/2010/wordprocessingGroup" xmlns:wpi="http://schemas.microsoft.com/office/word/2010/wordprocessingInk" xmlns:wne="http://schemas.microsoft.com/office/word/2006/wordml" xmlns:wps="http://schemas.microsoft.com/office/word/2010/wordprocessingShape" mc:Ignorable="w14 w15 w16se w16cid w16 w16cex w16sdtdh wp14">
   <w:body>
     <w:p>
       <w:r>
@@ -82,6 +82,9 @@
         <w:jc w:val="center"/>
       </w:pPr>
       <w:r>
+        <w:rPr>
+          <w:noProof/>
+        </w:rPr>
         <w:drawing>
           <wp:inline distT="0" distB="0" distL="0" distR="0" wp14:anchorId="435AAB47" wp14:editId="5F2D2610">
             <wp:extent cx="5400040" cy="4252595"/>
@@ -296,6 +299,9 @@
         <w:jc w:val="center"/>
       </w:pPr>
       <w:r>
+        <w:rPr>
+          <w:noProof/>
+        </w:rPr>
         <w:drawing>
           <wp:inline distT="0" distB="0" distL="0" distR="0" wp14:anchorId="456D83A8" wp14:editId="15609362">
             <wp:extent cx="4191585" cy="714475"/>
@@ -339,6 +345,9 @@
         <w:jc w:val="center"/>
       </w:pPr>
       <w:r>
+        <w:rPr>
+          <w:noProof/>
+        </w:rPr>
         <w:drawing>
           <wp:inline distT="0" distB="0" distL="0" distR="0" wp14:anchorId="690EAB59" wp14:editId="14021616">
             <wp:extent cx="4143375" cy="838200"/>
@@ -803,11 +812,17 @@
       </w:r>
       <w:proofErr w:type="spellStart"/>
       <w:r>
-        <w:t>sheduler</w:t>
+        <w:t>s</w:t>
+      </w:r>
+      <w:r>
+        <w:t>c</w:t>
+      </w:r>
+      <w:r>
+        <w:t>heduler</w:t>
       </w:r>
       <w:proofErr w:type="spellEnd"/>
       <w:r>
-        <w:t xml:space="preserve"> lo hacer periódicamente cada segundo.</w:t>
+        <w:t xml:space="preserve"> lo hace periódicamente cada segundo.</w:t>
       </w:r>
     </w:p>
     <w:p>
@@ -818,10 +833,10 @@
         </w:rPr>
         <w:lastRenderedPageBreak/>
         <w:drawing>
-          <wp:inline distT="0" distB="0" distL="0" distR="0" wp14:anchorId="56AB0A4C" wp14:editId="259090B3">
+          <wp:inline distT="0" distB="0" distL="0" distR="0" wp14:anchorId="5EC275EC" wp14:editId="10C92512">
             <wp:extent cx="5400040" cy="4050030"/>
             <wp:effectExtent l="0" t="0" r="0" b="7620"/>
-            <wp:docPr id="9" name="Imagen 9"/>
+            <wp:docPr id="10" name="Imagen 10" descr="Imagen que contiene Interfaz de usuario gráfica&#10;&#10;Descripción generada automáticamente"/>
             <wp:cNvGraphicFramePr>
               <a:graphicFrameLocks xmlns:a="http://schemas.openxmlformats.org/drawingml/2006/main" noChangeAspect="1"/>
             </wp:cNvGraphicFramePr>
@@ -829,7 +844,7 @@
               <a:graphicData uri="http://schemas.openxmlformats.org/drawingml/2006/picture">
                 <pic:pic xmlns:pic="http://schemas.openxmlformats.org/drawingml/2006/picture">
                   <pic:nvPicPr>
-                    <pic:cNvPr id="9" name="IMG_20220516_130659.jpg"/>
+                    <pic:cNvPr id="10" name="Imagen 10" descr="Imagen que contiene Interfaz de usuario gráfica&#10;&#10;Descripción generada automáticamente"/>
                     <pic:cNvPicPr/>
                   </pic:nvPicPr>
                   <pic:blipFill>
@@ -859,18 +874,16 @@
           </wp:inline>
         </w:drawing>
       </w:r>
-    </w:p>
-    <w:p>
       <w:r>
         <w:rPr>
           <w:noProof/>
           <w:lang w:eastAsia="es-ES"/>
         </w:rPr>
         <w:drawing>
-          <wp:inline distT="0" distB="0" distL="0" distR="0" wp14:anchorId="6353DE23" wp14:editId="5A6489AE">
+          <wp:inline distT="0" distB="0" distL="0" distR="0" wp14:anchorId="56AB0A4C" wp14:editId="259090B3">
             <wp:extent cx="5400040" cy="4050030"/>
             <wp:effectExtent l="0" t="0" r="0" b="7620"/>
-            <wp:docPr id="10" name="Imagen 10"/>
+            <wp:docPr id="9" name="Imagen 9"/>
             <wp:cNvGraphicFramePr>
               <a:graphicFrameLocks xmlns:a="http://schemas.openxmlformats.org/drawingml/2006/main" noChangeAspect="1"/>
             </wp:cNvGraphicFramePr>
@@ -878,7 +891,7 @@
               <a:graphicData uri="http://schemas.openxmlformats.org/drawingml/2006/picture">
                 <pic:pic xmlns:pic="http://schemas.openxmlformats.org/drawingml/2006/picture">
                   <pic:nvPicPr>
-                    <pic:cNvPr id="10" name="IMG_20220516_130851.jpg"/>
+                    <pic:cNvPr id="9" name="IMG_20220516_130659.jpg"/>
                     <pic:cNvPicPr/>
                   </pic:nvPicPr>
                   <pic:blipFill>
@@ -909,6 +922,14 @@
         </w:drawing>
       </w:r>
     </w:p>
+    <w:p>
+      <w:r>
+        <w:t>Se observa por lo tanto como que a medida que pasa el tiempo, los porcentajes de uso de la CPU convergen a un valor de aproximadamente un 50% entre las dos tareas ya que la tarea 1 tiene una periodicidad de 1s y la tarea 2, de 1’</w:t>
+      </w:r>
+      <w:r>
+        <w:t>3 segundos.</w:t>
+      </w:r>
+    </w:p>
     <w:p/>
     <w:p>
       <w:pPr>
@@ -927,13 +948,11 @@
         <w:pStyle w:val="Prrafodelista"/>
         <w:jc w:val="center"/>
       </w:pPr>
-      <w:bookmarkStart w:id="0" w:name="_GoBack"/>
       <w:r>
         <w:rPr>
           <w:noProof/>
           <w:lang w:eastAsia="es-ES"/>
         </w:rPr>
-        <w:lastRenderedPageBreak/>
         <w:drawing>
           <wp:inline distT="0" distB="0" distL="0" distR="0" wp14:anchorId="6C9E2088" wp14:editId="1A4F3636">
             <wp:extent cx="5400040" cy="4050030"/>
@@ -976,7 +995,25 @@
           </wp:inline>
         </w:drawing>
       </w:r>
-      <w:bookmarkEnd w:id="0"/>
+    </w:p>
+    <w:p>
+      <w:pPr>
+        <w:pStyle w:val="Prrafodelista"/>
+        <w:rPr>
+          <w:u w:val="single"/>
+        </w:rPr>
+      </w:pPr>
+      <w:r>
+        <w:t xml:space="preserve">En cuanto a los desbordamientos, se comenta como durante la práctica se observa como el sistema se ralentiza, y empieza a funcionar incorrectamente, puesto que se intenta escribir en direcciones de memoria fuera del </w:t>
+      </w:r>
+      <w:proofErr w:type="spellStart"/>
+      <w:r>
+        <w:t>stack</w:t>
+      </w:r>
+      <w:proofErr w:type="spellEnd"/>
+      <w:r>
+        <w:t xml:space="preserve"> instanciado.</w:t>
+      </w:r>
     </w:p>
     <w:sectPr>
       <w:pgSz w:w="11906" w:h="16838"/>
@@ -989,7 +1026,7 @@
 </file>
 
 <file path=word/numbering.xml><?xml version="1.0" encoding="utf-8"?>
-<w:numbering xmlns:wpc="http://schemas.microsoft.com/office/word/2010/wordprocessingCanvas" xmlns:mc="http://schemas.openxmlformats.org/markup-compatibility/2006" xmlns:o="urn:schemas-microsoft-com:office:office" xmlns:r="http://schemas.openxmlformats.org/officeDocument/2006/relationships" xmlns:m="http://schemas.openxmlformats.org/officeDocument/2006/math" xmlns:v="urn:schemas-microsoft-com:vml" xmlns:wp14="http://schemas.microsoft.com/office/word/2010/wordprocessingDrawing" xmlns:wp="http://schemas.openxmlformats.org/drawingml/2006/wordprocessingDrawing" xmlns:w10="urn:schemas-microsoft-com:office:word" xmlns:w="http://schemas.openxmlformats.org/wordprocessingml/2006/main" xmlns:w14="http://schemas.microsoft.com/office/word/2010/wordml" xmlns:w15="http://schemas.microsoft.com/office/word/2012/wordml" xmlns:wpg="http://schemas.microsoft.com/office/word/2010/wordprocessingGroup" xmlns:wpi="http://schemas.microsoft.com/office/word/2010/wordprocessingInk" xmlns:wne="http://schemas.microsoft.com/office/word/2006/wordml" xmlns:wps="http://schemas.microsoft.com/office/word/2010/wordprocessingShape" mc:Ignorable="w14 w15 wp14">
+<w:numbering xmlns:wpc="http://schemas.microsoft.com/office/word/2010/wordprocessingCanvas" xmlns:cx="http://schemas.microsoft.com/office/drawing/2014/chartex" xmlns:cx1="http://schemas.microsoft.com/office/drawing/2015/9/8/chartex" xmlns:cx2="http://schemas.microsoft.com/office/drawing/2015/10/21/chartex" xmlns:cx3="http://schemas.microsoft.com/office/drawing/2016/5/9/chartex" xmlns:cx4="http://schemas.microsoft.com/office/drawing/2016/5/10/chartex" xmlns:cx5="http://schemas.microsoft.com/office/drawing/2016/5/11/chartex" xmlns:cx6="http://schemas.microsoft.com/office/drawing/2016/5/12/chartex" xmlns:cx7="http://schemas.microsoft.com/office/drawing/2016/5/13/chartex" xmlns:cx8="http://schemas.microsoft.com/office/drawing/2016/5/14/chartex" xmlns:mc="http://schemas.openxmlformats.org/markup-compatibility/2006" xmlns:aink="http://schemas.microsoft.com/office/drawing/2016/ink" xmlns:am3d="http://schemas.microsoft.com/office/drawing/2017/model3d" xmlns:o="urn:schemas-microsoft-com:office:office" xmlns:oel="http://schemas.microsoft.com/office/2019/extlst" xmlns:r="http://schemas.openxmlformats.org/officeDocument/2006/relationships" xmlns:m="http://schemas.openxmlformats.org/officeDocument/2006/math" xmlns:v="urn:schemas-microsoft-com:vml" xmlns:wp14="http://schemas.microsoft.com/office/word/2010/wordprocessingDrawing" xmlns:wp="http://schemas.openxmlformats.org/drawingml/2006/wordprocessingDrawing" xmlns:w10="urn:schemas-microsoft-com:office:word" xmlns:w="http://schemas.openxmlformats.org/wordprocessingml/2006/main" xmlns:w14="http://schemas.microsoft.com/office/word/2010/wordml" xmlns:w15="http://schemas.microsoft.com/office/word/2012/wordml" xmlns:w16cex="http://schemas.microsoft.com/office/word/2018/wordml/cex" xmlns:w16cid="http://schemas.microsoft.com/office/word/2016/wordml/cid" xmlns:w16="http://schemas.microsoft.com/office/word/2018/wordml" xmlns:w16sdtdh="http://schemas.microsoft.com/office/word/2020/wordml/sdtdatahash" xmlns:w16se="http://schemas.microsoft.com/office/word/2015/wordml/symex" xmlns:wpg="http://schemas.microsoft.com/office/word/2010/wordprocessingGroup" xmlns:wpi="http://schemas.microsoft.com/office/word/2010/wordprocessingInk" xmlns:wne="http://schemas.microsoft.com/office/word/2006/wordml" xmlns:wps="http://schemas.microsoft.com/office/word/2010/wordprocessingShape" mc:Ignorable="w14 w15 w16se w16cid w16 w16cex w16sdtdh wp14">
   <w:abstractNum w:abstractNumId="0" w15:restartNumberingAfterBreak="0">
     <w:nsid w:val="1BD73CA4"/>
     <w:multiLevelType w:val="hybridMultilevel"/>
@@ -1076,14 +1113,14 @@
       </w:pPr>
     </w:lvl>
   </w:abstractNum>
-  <w:num w:numId="1">
+  <w:num w:numId="1" w16cid:durableId="973214177">
     <w:abstractNumId w:val="0"/>
   </w:num>
 </w:numbering>
 </file>
 
 <file path=word/styles.xml><?xml version="1.0" encoding="utf-8"?>
-<w:styles xmlns:mc="http://schemas.openxmlformats.org/markup-compatibility/2006" xmlns:r="http://schemas.openxmlformats.org/officeDocument/2006/relationships" xmlns:w="http://schemas.openxmlformats.org/wordprocessingml/2006/main" xmlns:w14="http://schemas.microsoft.com/office/word/2010/wordml" xmlns:w15="http://schemas.microsoft.com/office/word/2012/wordml" mc:Ignorable="w14 w15">
+<w:styles xmlns:mc="http://schemas.openxmlformats.org/markup-compatibility/2006" xmlns:r="http://schemas.openxmlformats.org/officeDocument/2006/relationships" xmlns:w="http://schemas.openxmlformats.org/wordprocessingml/2006/main" xmlns:w14="http://schemas.microsoft.com/office/word/2010/wordml" xmlns:w15="http://schemas.microsoft.com/office/word/2012/wordml" xmlns:w16cex="http://schemas.microsoft.com/office/word/2018/wordml/cex" xmlns:w16cid="http://schemas.microsoft.com/office/word/2016/wordml/cid" xmlns:w16="http://schemas.microsoft.com/office/word/2018/wordml" xmlns:w16sdtdh="http://schemas.microsoft.com/office/word/2020/wordml/sdtdatahash" xmlns:w16se="http://schemas.microsoft.com/office/word/2015/wordml/symex" mc:Ignorable="w14 w15 w16se w16cid w16 w16cex w16sdtdh">
   <w:docDefaults>
     <w:rPrDefault>
       <w:rPr>
@@ -1099,7 +1136,7 @@
       </w:pPr>
     </w:pPrDefault>
   </w:docDefaults>
-  <w:latentStyles w:defLockedState="0" w:defUIPriority="99" w:defSemiHidden="0" w:defUnhideWhenUsed="0" w:defQFormat="0" w:count="371">
+  <w:latentStyles w:defLockedState="0" w:defUIPriority="99" w:defSemiHidden="0" w:defUnhideWhenUsed="0" w:defQFormat="0" w:count="376">
     <w:lsdException w:name="Normal" w:uiPriority="0" w:qFormat="1"/>
     <w:lsdException w:name="heading 1" w:uiPriority="9" w:qFormat="1"/>
     <w:lsdException w:name="heading 2" w:semiHidden="1" w:uiPriority="9" w:unhideWhenUsed="1" w:qFormat="1"/>
@@ -1205,7 +1242,6 @@
     <w:lsdException w:name="HTML Sample" w:semiHidden="1" w:unhideWhenUsed="1"/>
     <w:lsdException w:name="HTML Typewriter" w:semiHidden="1" w:unhideWhenUsed="1"/>
     <w:lsdException w:name="HTML Variable" w:semiHidden="1" w:unhideWhenUsed="1"/>
-    <w:lsdException w:name="Normal Table" w:semiHidden="1" w:unhideWhenUsed="1"/>
     <w:lsdException w:name="annotation subject" w:semiHidden="1" w:unhideWhenUsed="1"/>
     <w:lsdException w:name="No List" w:semiHidden="1" w:unhideWhenUsed="1"/>
     <w:lsdException w:name="Outline List 1" w:semiHidden="1" w:unhideWhenUsed="1"/>
@@ -1248,11 +1284,8 @@
     <w:lsdException w:name="Table Contemporary" w:semiHidden="1" w:unhideWhenUsed="1"/>
     <w:lsdException w:name="Table Elegant" w:semiHidden="1" w:unhideWhenUsed="1"/>
     <w:lsdException w:name="Table Professional" w:semiHidden="1" w:unhideWhenUsed="1"/>
-    <w:lsdException w:name="Table Subtle 1" w:semiHidden="1" w:unhideWhenUsed="1"/>
     <w:lsdException w:name="Table Subtle 2" w:semiHidden="1" w:unhideWhenUsed="1"/>
     <w:lsdException w:name="Table Web 1" w:semiHidden="1" w:unhideWhenUsed="1"/>
-    <w:lsdException w:name="Table Web 2" w:semiHidden="1" w:unhideWhenUsed="1"/>
-    <w:lsdException w:name="Table Web 3" w:semiHidden="1" w:unhideWhenUsed="1"/>
     <w:lsdException w:name="Balloon Text" w:semiHidden="1" w:unhideWhenUsed="1"/>
     <w:lsdException w:name="Table Grid" w:uiPriority="39"/>
     <w:lsdException w:name="Table Theme" w:semiHidden="1" w:unhideWhenUsed="1"/>
@@ -1471,6 +1504,11 @@
     <w:lsdException w:name="List Table 5 Dark Accent 6" w:uiPriority="50"/>
     <w:lsdException w:name="List Table 6 Colorful Accent 6" w:uiPriority="51"/>
     <w:lsdException w:name="List Table 7 Colorful Accent 6" w:uiPriority="52"/>
+    <w:lsdException w:name="Mention" w:semiHidden="1" w:unhideWhenUsed="1"/>
+    <w:lsdException w:name="Smart Hyperlink" w:semiHidden="1" w:unhideWhenUsed="1"/>
+    <w:lsdException w:name="Hashtag" w:semiHidden="1" w:unhideWhenUsed="1"/>
+    <w:lsdException w:name="Unresolved Mention" w:semiHidden="1" w:unhideWhenUsed="1"/>
+    <w:lsdException w:name="Smart Link" w:semiHidden="1" w:unhideWhenUsed="1"/>
   </w:latentStyles>
   <w:style w:type="paragraph" w:default="1" w:styleId="Normal">
     <w:name w:val="Normal"/>

</xml_diff>